<commit_message>
vault backup: 2023-11-29 15:36:59
</commit_message>
<xml_diff>
--- a/Vakken/Journalistieke en Redactionele Vaardigheden/Achtergrondverhaal/New folder/Eerste versie achtergrondverhaal_TaylorSwift.docx
+++ b/Vakken/Journalistieke en Redactionele Vaardigheden/Achtergrondverhaal/New folder/Eerste versie achtergrondverhaal_TaylorSwift.docx
@@ -847,7 +847,14 @@
         <w:rPr>
           <w:rFonts w:ascii="Times New Roman" w:hAnsi="Times New Roman" w:cs="Times New Roman"/>
         </w:rPr>
-        <w:t xml:space="preserve">diensten bekeken kan worden. Volgens AMC Entertainment kwamen de ticketsales uit </w:t>
+        <w:t xml:space="preserve">diensten bekeken kan worden. </w:t>
+      </w:r>
+      <w:commentRangeStart w:id="0"/>
+      <w:r>
+        <w:rPr>
+          <w:rFonts w:ascii="Times New Roman" w:hAnsi="Times New Roman" w:cs="Times New Roman"/>
+        </w:rPr>
+        <w:t xml:space="preserve">Volgens AMC Entertainment kwamen de ticketsales uit </w:t>
       </w:r>
       <w:r>
         <w:rPr>
@@ -892,6 +899,13 @@
           <w:rFonts w:ascii="Times New Roman" w:hAnsi="Times New Roman" w:cs="Times New Roman"/>
         </w:rPr>
         <w:t xml:space="preserve"> Tour film een van de meest bekeken concertfilms. </w:t>
+      </w:r>
+      <w:commentRangeEnd w:id="0"/>
+      <w:r>
+        <w:rPr>
+          <w:rStyle w:val="CommentReference"/>
+        </w:rPr>
+        <w:commentReference w:id="0"/>
       </w:r>
     </w:p>
     <w:p>
@@ -1007,6 +1021,7 @@
           <w:rFonts w:ascii="Times New Roman" w:hAnsi="Times New Roman" w:cs="Times New Roman"/>
         </w:rPr>
       </w:pPr>
+      <w:commentRangeStart w:id="1"/>
       <w:r>
         <w:rPr>
           <w:rFonts w:ascii="Times New Roman" w:hAnsi="Times New Roman" w:cs="Times New Roman"/>
@@ -1049,6 +1064,13 @@
         </w:rPr>
         <w:t xml:space="preserve"> de politie de organisatoren van het Taylor Swift concert.  </w:t>
       </w:r>
+      <w:commentRangeEnd w:id="1"/>
+      <w:r>
+        <w:rPr>
+          <w:rStyle w:val="CommentReference"/>
+        </w:rPr>
+        <w:commentReference w:id="1"/>
+      </w:r>
     </w:p>
     <w:p>
       <w:pPr>
@@ -1066,7 +1088,14 @@
         <w:rPr>
           <w:rFonts w:ascii="Times New Roman" w:hAnsi="Times New Roman" w:cs="Times New Roman"/>
         </w:rPr>
-        <w:t>privéjets</w:t>
+        <w:t>privéjet</w:t>
+      </w:r>
+      <w:r>
+        <w:rPr>
+          <w:rFonts w:ascii="Times New Roman" w:hAnsi="Times New Roman" w:cs="Times New Roman"/>
+          <w:highlight w:val="yellow"/>
+        </w:rPr>
+        <w:t>s</w:t>
       </w:r>
       <w:r>
         <w:rPr>
@@ -1078,7 +1107,27 @@
         <w:rPr>
           <w:rFonts w:ascii="Times New Roman" w:hAnsi="Times New Roman" w:cs="Times New Roman"/>
         </w:rPr>
-        <w:t xml:space="preserve"> haar shows te vliegen. Het is onduidelijk hoe hoog CO2 uitstoot van de zangeres is.</w:t>
+        <w:t xml:space="preserve"> haar shows te vliegen. Het is onduidelijk hoe hoog </w:t>
+      </w:r>
+      <w:commentRangeStart w:id="2"/>
+      <w:r>
+        <w:rPr>
+          <w:rFonts w:ascii="Times New Roman" w:hAnsi="Times New Roman" w:cs="Times New Roman"/>
+        </w:rPr>
+        <w:t xml:space="preserve">CO2 </w:t>
+      </w:r>
+      <w:commentRangeEnd w:id="2"/>
+      <w:r>
+        <w:rPr>
+          <w:rStyle w:val="CommentReference"/>
+        </w:rPr>
+        <w:commentReference w:id="2"/>
+      </w:r>
+      <w:r>
+        <w:rPr>
+          <w:rFonts w:ascii="Times New Roman" w:hAnsi="Times New Roman" w:cs="Times New Roman"/>
+        </w:rPr>
+        <w:t>uitstoot van de zangeres is.</w:t>
       </w:r>
       <w:r>
         <w:rPr>
@@ -1104,7 +1153,14 @@
         <w:rPr>
           <w:rFonts w:ascii="Times New Roman" w:hAnsi="Times New Roman" w:cs="Times New Roman"/>
         </w:rPr>
-        <w:t xml:space="preserve"> Tour’ nog een keer te zien. Dit samen zorgt ervoor dat Taylor </w:t>
+        <w:t xml:space="preserve"> Tour’ nog een keer te zien. </w:t>
+      </w:r>
+      <w:commentRangeStart w:id="3"/>
+      <w:r>
+        <w:rPr>
+          <w:rFonts w:ascii="Times New Roman" w:hAnsi="Times New Roman" w:cs="Times New Roman"/>
+        </w:rPr>
+        <w:t xml:space="preserve">Dit samen zorgt ervoor dat Taylor </w:t>
       </w:r>
       <w:proofErr w:type="spellStart"/>
       <w:r>
@@ -1119,6 +1175,13 @@
           <w:rFonts w:ascii="Times New Roman" w:hAnsi="Times New Roman" w:cs="Times New Roman"/>
         </w:rPr>
         <w:t xml:space="preserve"> niet zo goed is voor het milieu. </w:t>
+      </w:r>
+      <w:commentRangeEnd w:id="3"/>
+      <w:r>
+        <w:rPr>
+          <w:rStyle w:val="CommentReference"/>
+        </w:rPr>
+        <w:commentReference w:id="3"/>
       </w:r>
     </w:p>
     <w:p>
@@ -1151,6 +1214,7 @@
           <w:rFonts w:ascii="Times New Roman" w:hAnsi="Times New Roman" w:cs="Times New Roman"/>
         </w:rPr>
       </w:pPr>
+      <w:commentRangeStart w:id="4"/>
       <w:r>
         <w:rPr>
           <w:rFonts w:ascii="Times New Roman" w:hAnsi="Times New Roman" w:cs="Times New Roman"/>
@@ -1196,6 +1260,13 @@
           <w:rFonts w:ascii="Times New Roman" w:hAnsi="Times New Roman" w:cs="Times New Roman"/>
         </w:rPr>
         <w:t xml:space="preserve"> </w:t>
+      </w:r>
+      <w:commentRangeEnd w:id="4"/>
+      <w:r>
+        <w:rPr>
+          <w:rStyle w:val="CommentReference"/>
+        </w:rPr>
+        <w:commentReference w:id="4"/>
       </w:r>
     </w:p>
     <w:p>
@@ -1235,6 +1306,121 @@
     </w:sectPr>
   </w:body>
 </w:document>
+</file>
+
+<file path=word/comments.xml><?xml version="1.0" encoding="utf-8"?>
+<w:comments xmlns:wpc="http://schemas.microsoft.com/office/word/2010/wordprocessingCanvas" xmlns:cx="http://schemas.microsoft.com/office/drawing/2014/chartex" xmlns:cx1="http://schemas.microsoft.com/office/drawing/2015/9/8/chartex" xmlns:cx2="http://schemas.microsoft.com/office/drawing/2015/10/21/chartex" xmlns:cx3="http://schemas.microsoft.com/office/drawing/2016/5/9/chartex" xmlns:cx4="http://schemas.microsoft.com/office/drawing/2016/5/10/chartex" xmlns:cx5="http://schemas.microsoft.com/office/drawing/2016/5/11/chartex" xmlns:cx6="http://schemas.microsoft.com/office/drawing/2016/5/12/chartex" xmlns:cx7="http://schemas.microsoft.com/office/drawing/2016/5/13/chartex" xmlns:cx8="http://schemas.microsoft.com/office/drawing/2016/5/14/chartex" xmlns:mc="http://schemas.openxmlformats.org/markup-compatibility/2006" xmlns:aink="http://schemas.microsoft.com/office/drawing/2016/ink" xmlns:am3d="http://schemas.microsoft.com/office/drawing/2017/model3d" xmlns:o="urn:schemas-microsoft-com:office:office" xmlns:oel="http://schemas.microsoft.com/office/2019/extlst" xmlns:r="http://schemas.openxmlformats.org/officeDocument/2006/relationships" xmlns:m="http://schemas.openxmlformats.org/officeDocument/2006/math" xmlns:v="urn:schemas-microsoft-com:vml" xmlns:wp14="http://schemas.microsoft.com/office/word/2010/wordprocessingDrawing" xmlns:wp="http://schemas.openxmlformats.org/drawingml/2006/wordprocessingDrawing" xmlns:w10="urn:schemas-microsoft-com:office:word" xmlns:w="http://schemas.openxmlformats.org/wordprocessingml/2006/main" xmlns:w14="http://schemas.microsoft.com/office/word/2010/wordml" xmlns:w15="http://schemas.microsoft.com/office/word/2012/wordml" xmlns:w16cex="http://schemas.microsoft.com/office/word/2018/wordml/cex" xmlns:w16cid="http://schemas.microsoft.com/office/word/2016/wordml/cid" xmlns:w16="http://schemas.microsoft.com/office/word/2018/wordml" xmlns:w16sdtdh="http://schemas.microsoft.com/office/word/2020/wordml/sdtdatahash" xmlns:w16se="http://schemas.microsoft.com/office/word/2015/wordml/symex" xmlns:wpg="http://schemas.microsoft.com/office/word/2010/wordprocessingGroup" xmlns:wpi="http://schemas.microsoft.com/office/word/2010/wordprocessingInk" xmlns:wne="http://schemas.microsoft.com/office/word/2006/wordml" xmlns:wps="http://schemas.microsoft.com/office/word/2010/wordprocessingShape" mc:Ignorable="w14 w15 w16se w16cid w16 w16cex w16sdtdh wp14">
+  <w:comment w:id="0" w:author="Siemes, Jort (193186)" w:date="2023-11-29T15:26:00Z" w:initials="JS">
+    <w:p>
+      <w:pPr>
+        <w:pStyle w:val="CommentText"/>
+      </w:pPr>
+      <w:r>
+        <w:rPr>
+          <w:rStyle w:val="CommentReference"/>
+        </w:rPr>
+        <w:annotationRef/>
+      </w:r>
+      <w:r>
+        <w:t>Leuk om hier te vermelden dat ze deze film zelf heeft uitgebracht zonder enige tussenpartijen. Geen studio gebruiken om je film te 'publishen' is namelijk ook een best grote achievement</w:t>
+      </w:r>
+    </w:p>
+  </w:comment>
+  <w:comment w:id="1" w:author="Siemes, Jort (193186)" w:date="2023-11-29T15:31:00Z" w:initials="JS">
+    <w:p>
+      <w:pPr>
+        <w:pStyle w:val="CommentText"/>
+      </w:pPr>
+      <w:r>
+        <w:rPr>
+          <w:rStyle w:val="CommentReference"/>
+        </w:rPr>
+        <w:annotationRef/>
+      </w:r>
+      <w:r>
+        <w:t>Ik begreep zelf dat ook het stadion zelf waterflessen meebrengen had verboden? Misschien goed om ook naar te kijken, al wel interessante ontwikkeling rondom "shaduwzijde"</w:t>
+      </w:r>
+    </w:p>
+  </w:comment>
+  <w:comment w:id="2" w:author="Siemes, Jort (193186)" w:date="2023-11-29T15:36:00Z" w:initials="JS">
+    <w:p>
+      <w:pPr>
+        <w:pStyle w:val="CommentText"/>
+      </w:pPr>
+      <w:r>
+        <w:rPr>
+          <w:rStyle w:val="CommentReference"/>
+        </w:rPr>
+        <w:annotationRef/>
+      </w:r>
+      <w:r>
+        <w:t>Ik zou zelf CO2 weglaten, stikstofoxides, roet en andere broeikasgassen worden namelijk door een vliegtuig ook uitgestoten.</w:t>
+      </w:r>
+    </w:p>
+  </w:comment>
+  <w:comment w:id="3" w:author="Siemes, Jort (193186)" w:date="2023-11-29T15:30:00Z" w:initials="JS">
+    <w:p>
+      <w:pPr>
+        <w:pStyle w:val="CommentText"/>
+      </w:pPr>
+      <w:r>
+        <w:rPr>
+          <w:rStyle w:val="CommentReference"/>
+        </w:rPr>
+        <w:annotationRef/>
+      </w:r>
+      <w:r>
+        <w:t>Heel sterk stuk! Alleen vind ik de laatste zin nog wat kracht missen. Ik zou zelf iets meer de koppeling leggen tussen wat deze gigantische populariteit met zich mee sleept. En dat de punten in deze alinea de kosten zijn van de fans &amp; samenleving zijn rondom de tours van deze mega-sterren.</w:t>
+      </w:r>
+    </w:p>
+  </w:comment>
+  <w:comment w:id="4" w:author="Siemes, Jort (193186)" w:date="2023-11-29T15:34:00Z" w:initials="JS">
+    <w:p>
+      <w:pPr>
+        <w:pStyle w:val="CommentText"/>
+      </w:pPr>
+      <w:r>
+        <w:rPr>
+          <w:rStyle w:val="CommentReference"/>
+        </w:rPr>
+        <w:annotationRef/>
+      </w:r>
+      <w:r>
+        <w:t>Nog wel erg samenvattend, misschien leuk hier de situatie te schetsen voor wanneer Taylor langskomt in Nederland. Sinds je dit in het begin al beetje introduceert ☺️</w:t>
+      </w:r>
+    </w:p>
+  </w:comment>
+</w:comments>
+</file>
+
+<file path=word/commentsExtended.xml><?xml version="1.0" encoding="utf-8"?>
+<w15:commentsEx xmlns:wpc="http://schemas.microsoft.com/office/word/2010/wordprocessingCanvas" xmlns:cx="http://schemas.microsoft.com/office/drawing/2014/chartex" xmlns:cx1="http://schemas.microsoft.com/office/drawing/2015/9/8/chartex" xmlns:cx2="http://schemas.microsoft.com/office/drawing/2015/10/21/chartex" xmlns:cx3="http://schemas.microsoft.com/office/drawing/2016/5/9/chartex" xmlns:cx4="http://schemas.microsoft.com/office/drawing/2016/5/10/chartex" xmlns:cx5="http://schemas.microsoft.com/office/drawing/2016/5/11/chartex" xmlns:cx6="http://schemas.microsoft.com/office/drawing/2016/5/12/chartex" xmlns:cx7="http://schemas.microsoft.com/office/drawing/2016/5/13/chartex" xmlns:cx8="http://schemas.microsoft.com/office/drawing/2016/5/14/chartex" xmlns:mc="http://schemas.openxmlformats.org/markup-compatibility/2006" xmlns:aink="http://schemas.microsoft.com/office/drawing/2016/ink" xmlns:am3d="http://schemas.microsoft.com/office/drawing/2017/model3d" xmlns:o="urn:schemas-microsoft-com:office:office" xmlns:oel="http://schemas.microsoft.com/office/2019/extlst" xmlns:r="http://schemas.openxmlformats.org/officeDocument/2006/relationships" xmlns:m="http://schemas.openxmlformats.org/officeDocument/2006/math" xmlns:v="urn:schemas-microsoft-com:vml" xmlns:wp14="http://schemas.microsoft.com/office/word/2010/wordprocessingDrawing" xmlns:wp="http://schemas.openxmlformats.org/drawingml/2006/wordprocessingDrawing" xmlns:w10="urn:schemas-microsoft-com:office:word" xmlns:w="http://schemas.openxmlformats.org/wordprocessingml/2006/main" xmlns:w14="http://schemas.microsoft.com/office/word/2010/wordml" xmlns:w15="http://schemas.microsoft.com/office/word/2012/wordml" xmlns:w16cex="http://schemas.microsoft.com/office/word/2018/wordml/cex" xmlns:w16cid="http://schemas.microsoft.com/office/word/2016/wordml/cid" xmlns:w16="http://schemas.microsoft.com/office/word/2018/wordml" xmlns:w16sdtdh="http://schemas.microsoft.com/office/word/2020/wordml/sdtdatahash" xmlns:w16se="http://schemas.microsoft.com/office/word/2015/wordml/symex" xmlns:wpg="http://schemas.microsoft.com/office/word/2010/wordprocessingGroup" xmlns:wpi="http://schemas.microsoft.com/office/word/2010/wordprocessingInk" xmlns:wne="http://schemas.microsoft.com/office/word/2006/wordml" xmlns:wps="http://schemas.microsoft.com/office/word/2010/wordprocessingShape" mc:Ignorable="w14 w15 w16se w16cid w16 w16cex w16sdtdh wp14">
+  <w15:commentEx w15:paraId="79CC37C2" w15:done="0"/>
+  <w15:commentEx w15:paraId="61E6FC28" w15:done="0"/>
+  <w15:commentEx w15:paraId="363C02C4" w15:done="0"/>
+  <w15:commentEx w15:paraId="145CD0D2" w15:done="0"/>
+  <w15:commentEx w15:paraId="0637DF1F" w15:done="0"/>
+</w15:commentsEx>
+</file>
+
+<file path=word/commentsExtensible.xml><?xml version="1.0" encoding="utf-8"?>
+<w16cex:commentsExtensible xmlns:wpc="http://schemas.microsoft.com/office/word/2010/wordprocessingCanvas" xmlns:cx="http://schemas.microsoft.com/office/drawing/2014/chartex" xmlns:cx1="http://schemas.microsoft.com/office/drawing/2015/9/8/chartex" xmlns:cx2="http://schemas.microsoft.com/office/drawing/2015/10/21/chartex" xmlns:cx3="http://schemas.microsoft.com/office/drawing/2016/5/9/chartex" xmlns:cx4="http://schemas.microsoft.com/office/drawing/2016/5/10/chartex" xmlns:cx5="http://schemas.microsoft.com/office/drawing/2016/5/11/chartex" xmlns:cx6="http://schemas.microsoft.com/office/drawing/2016/5/12/chartex" xmlns:cx7="http://schemas.microsoft.com/office/drawing/2016/5/13/chartex" xmlns:cx8="http://schemas.microsoft.com/office/drawing/2016/5/14/chartex" xmlns:cr="http://schemas.microsoft.com/office/comments/2020/reactions" xmlns:mc="http://schemas.openxmlformats.org/markup-compatibility/2006" xmlns:aink="http://schemas.microsoft.com/office/drawing/2016/ink" xmlns:am3d="http://schemas.microsoft.com/office/drawing/2017/model3d" xmlns:o="urn:schemas-microsoft-com:office:office" xmlns:oel="http://schemas.microsoft.com/office/2019/extlst" xmlns:r="http://schemas.openxmlformats.org/officeDocument/2006/relationships" xmlns:m="http://schemas.openxmlformats.org/officeDocument/2006/math" xmlns:v="urn:schemas-microsoft-com:vml" xmlns:wp14="http://schemas.microsoft.com/office/word/2010/wordprocessingDrawing" xmlns:wp="http://schemas.openxmlformats.org/drawingml/2006/wordprocessingDrawing" xmlns:w10="urn:schemas-microsoft-com:office:word" xmlns:w="http://schemas.openxmlformats.org/wordprocessingml/2006/main" xmlns:w14="http://schemas.microsoft.com/office/word/2010/wordml" xmlns:w15="http://schemas.microsoft.com/office/word/2012/wordml" xmlns:w16cex="http://schemas.microsoft.com/office/word/2018/wordml/cex" xmlns:w16cid="http://schemas.microsoft.com/office/word/2016/wordml/cid" xmlns:w16="http://schemas.microsoft.com/office/word/2018/wordml" xmlns:w16sdtdh="http://schemas.microsoft.com/office/word/2020/wordml/sdtdatahash" xmlns:w16se="http://schemas.microsoft.com/office/word/2015/wordml/symex" xmlns:wpg="http://schemas.microsoft.com/office/word/2010/wordprocessingGroup" xmlns:wpi="http://schemas.microsoft.com/office/word/2010/wordprocessingInk" xmlns:wne="http://schemas.microsoft.com/office/word/2006/wordml" xmlns:wps="http://schemas.microsoft.com/office/word/2010/wordprocessingShape" mc:Ignorable="w14 w15 w16se w16cid w16 w16cex w16sdtdh cr wp14">
+  <w16cex:commentExtensible w16cex:durableId="3C2BE202" w16cex:dateUtc="2023-11-29T14:26:00Z"/>
+  <w16cex:commentExtensible w16cex:durableId="10CB5629" w16cex:dateUtc="2023-11-29T14:31:00Z"/>
+  <w16cex:commentExtensible w16cex:durableId="53ECA712" w16cex:dateUtc="2023-11-29T14:36:00Z"/>
+  <w16cex:commentExtensible w16cex:durableId="1D3F3A94" w16cex:dateUtc="2023-11-29T14:30:00Z"/>
+  <w16cex:commentExtensible w16cex:durableId="2CBA6494" w16cex:dateUtc="2023-11-29T14:34:00Z"/>
+</w16cex:commentsExtensible>
+</file>
+
+<file path=word/commentsIds.xml><?xml version="1.0" encoding="utf-8"?>
+<w16cid:commentsIds xmlns:wpc="http://schemas.microsoft.com/office/word/2010/wordprocessingCanvas" xmlns:cx="http://schemas.microsoft.com/office/drawing/2014/chartex" xmlns:cx1="http://schemas.microsoft.com/office/drawing/2015/9/8/chartex" xmlns:cx2="http://schemas.microsoft.com/office/drawing/2015/10/21/chartex" xmlns:cx3="http://schemas.microsoft.com/office/drawing/2016/5/9/chartex" xmlns:cx4="http://schemas.microsoft.com/office/drawing/2016/5/10/chartex" xmlns:cx5="http://schemas.microsoft.com/office/drawing/2016/5/11/chartex" xmlns:cx6="http://schemas.microsoft.com/office/drawing/2016/5/12/chartex" xmlns:cx7="http://schemas.microsoft.com/office/drawing/2016/5/13/chartex" xmlns:cx8="http://schemas.microsoft.com/office/drawing/2016/5/14/chartex" xmlns:mc="http://schemas.openxmlformats.org/markup-compatibility/2006" xmlns:aink="http://schemas.microsoft.com/office/drawing/2016/ink" xmlns:am3d="http://schemas.microsoft.com/office/drawing/2017/model3d" xmlns:o="urn:schemas-microsoft-com:office:office" xmlns:oel="http://schemas.microsoft.com/office/2019/extlst" xmlns:r="http://schemas.openxmlformats.org/officeDocument/2006/relationships" xmlns:m="http://schemas.openxmlformats.org/officeDocument/2006/math" xmlns:v="urn:schemas-microsoft-com:vml" xmlns:wp14="http://schemas.microsoft.com/office/word/2010/wordprocessingDrawing" xmlns:wp="http://schemas.openxmlformats.org/drawingml/2006/wordprocessingDrawing" xmlns:w10="urn:schemas-microsoft-com:office:word" xmlns:w="http://schemas.openxmlformats.org/wordprocessingml/2006/main" xmlns:w14="http://schemas.microsoft.com/office/word/2010/wordml" xmlns:w15="http://schemas.microsoft.com/office/word/2012/wordml" xmlns:w16cex="http://schemas.microsoft.com/office/word/2018/wordml/cex" xmlns:w16cid="http://schemas.microsoft.com/office/word/2016/wordml/cid" xmlns:w16="http://schemas.microsoft.com/office/word/2018/wordml" xmlns:w16sdtdh="http://schemas.microsoft.com/office/word/2020/wordml/sdtdatahash" xmlns:w16se="http://schemas.microsoft.com/office/word/2015/wordml/symex" xmlns:wpg="http://schemas.microsoft.com/office/word/2010/wordprocessingGroup" xmlns:wpi="http://schemas.microsoft.com/office/word/2010/wordprocessingInk" xmlns:wne="http://schemas.microsoft.com/office/word/2006/wordml" xmlns:wps="http://schemas.microsoft.com/office/word/2010/wordprocessingShape" mc:Ignorable="w14 w15 w16se w16cid w16 w16cex w16sdtdh wp14">
+  <w16cid:commentId w16cid:paraId="79CC37C2" w16cid:durableId="3C2BE202"/>
+  <w16cid:commentId w16cid:paraId="61E6FC28" w16cid:durableId="10CB5629"/>
+  <w16cid:commentId w16cid:paraId="363C02C4" w16cid:durableId="53ECA712"/>
+  <w16cid:commentId w16cid:paraId="145CD0D2" w16cid:durableId="1D3F3A94"/>
+  <w16cid:commentId w16cid:paraId="0637DF1F" w16cid:durableId="2CBA6494"/>
+</w16cid:commentsIds>
 </file>
 
 <file path=word/numbering.xml><?xml version="1.0" encoding="utf-8"?>
@@ -1656,6 +1842,14 @@
     <w:abstractNumId w:val="3"/>
   </w:num>
 </w:numbering>
+</file>
+
+<file path=word/people.xml><?xml version="1.0" encoding="utf-8"?>
+<w15:people xmlns:wpc="http://schemas.microsoft.com/office/word/2010/wordprocessingCanvas" xmlns:cx="http://schemas.microsoft.com/office/drawing/2014/chartex" xmlns:cx1="http://schemas.microsoft.com/office/drawing/2015/9/8/chartex" xmlns:cx2="http://schemas.microsoft.com/office/drawing/2015/10/21/chartex" xmlns:cx3="http://schemas.microsoft.com/office/drawing/2016/5/9/chartex" xmlns:cx4="http://schemas.microsoft.com/office/drawing/2016/5/10/chartex" xmlns:cx5="http://schemas.microsoft.com/office/drawing/2016/5/11/chartex" xmlns:cx6="http://schemas.microsoft.com/office/drawing/2016/5/12/chartex" xmlns:cx7="http://schemas.microsoft.com/office/drawing/2016/5/13/chartex" xmlns:cx8="http://schemas.microsoft.com/office/drawing/2016/5/14/chartex" xmlns:mc="http://schemas.openxmlformats.org/markup-compatibility/2006" xmlns:aink="http://schemas.microsoft.com/office/drawing/2016/ink" xmlns:am3d="http://schemas.microsoft.com/office/drawing/2017/model3d" xmlns:o="urn:schemas-microsoft-com:office:office" xmlns:oel="http://schemas.microsoft.com/office/2019/extlst" xmlns:r="http://schemas.openxmlformats.org/officeDocument/2006/relationships" xmlns:m="http://schemas.openxmlformats.org/officeDocument/2006/math" xmlns:v="urn:schemas-microsoft-com:vml" xmlns:wp14="http://schemas.microsoft.com/office/word/2010/wordprocessingDrawing" xmlns:wp="http://schemas.openxmlformats.org/drawingml/2006/wordprocessingDrawing" xmlns:w10="urn:schemas-microsoft-com:office:word" xmlns:w="http://schemas.openxmlformats.org/wordprocessingml/2006/main" xmlns:w14="http://schemas.microsoft.com/office/word/2010/wordml" xmlns:w15="http://schemas.microsoft.com/office/word/2012/wordml" xmlns:w16cex="http://schemas.microsoft.com/office/word/2018/wordml/cex" xmlns:w16cid="http://schemas.microsoft.com/office/word/2016/wordml/cid" xmlns:w16="http://schemas.microsoft.com/office/word/2018/wordml" xmlns:w16sdtdh="http://schemas.microsoft.com/office/word/2020/wordml/sdtdatahash" xmlns:w16se="http://schemas.microsoft.com/office/word/2015/wordml/symex" xmlns:wpg="http://schemas.microsoft.com/office/word/2010/wordprocessingGroup" xmlns:wpi="http://schemas.microsoft.com/office/word/2010/wordprocessingInk" xmlns:wne="http://schemas.microsoft.com/office/word/2006/wordml" xmlns:wps="http://schemas.microsoft.com/office/word/2010/wordprocessingShape" mc:Ignorable="w14 w15 w16se w16cid w16 w16cex w16sdtdh wp14">
+  <w15:person w15:author="Siemes, Jort (193186)">
+    <w15:presenceInfo w15:providerId="AD" w15:userId="S::193186@buas.nl::08208767-b2e4-40e9-8b33-3f33f93e81ee"/>
+  </w15:person>
+</w15:people>
 </file>
 
 <file path=word/styles.xml><?xml version="1.0" encoding="utf-8"?>
@@ -2104,6 +2298,69 @@
       <w:u w:val="single"/>
     </w:rPr>
   </w:style>
+  <w:style w:type="character" w:styleId="CommentReference">
+    <w:name w:val="annotation reference"/>
+    <w:basedOn w:val="DefaultParagraphFont"/>
+    <w:uiPriority w:val="99"/>
+    <w:semiHidden/>
+    <w:unhideWhenUsed/>
+    <w:rsid w:val="00C86418"/>
+    <w:rPr>
+      <w:sz w:val="16"/>
+      <w:szCs w:val="16"/>
+    </w:rPr>
+  </w:style>
+  <w:style w:type="paragraph" w:styleId="CommentText">
+    <w:name w:val="annotation text"/>
+    <w:basedOn w:val="Normal"/>
+    <w:link w:val="CommentTextChar"/>
+    <w:uiPriority w:val="99"/>
+    <w:unhideWhenUsed/>
+    <w:rsid w:val="00C86418"/>
+    <w:rPr>
+      <w:sz w:val="20"/>
+      <w:szCs w:val="20"/>
+    </w:rPr>
+  </w:style>
+  <w:style w:type="character" w:customStyle="1" w:styleId="CommentTextChar">
+    <w:name w:val="Comment Text Char"/>
+    <w:basedOn w:val="DefaultParagraphFont"/>
+    <w:link w:val="CommentText"/>
+    <w:uiPriority w:val="99"/>
+    <w:rsid w:val="00C86418"/>
+    <w:rPr>
+      <w:sz w:val="20"/>
+      <w:szCs w:val="20"/>
+    </w:rPr>
+  </w:style>
+  <w:style w:type="paragraph" w:styleId="CommentSubject">
+    <w:name w:val="annotation subject"/>
+    <w:basedOn w:val="CommentText"/>
+    <w:next w:val="CommentText"/>
+    <w:link w:val="CommentSubjectChar"/>
+    <w:uiPriority w:val="99"/>
+    <w:semiHidden/>
+    <w:unhideWhenUsed/>
+    <w:rsid w:val="00C86418"/>
+    <w:rPr>
+      <w:b/>
+      <w:bCs/>
+    </w:rPr>
+  </w:style>
+  <w:style w:type="character" w:customStyle="1" w:styleId="CommentSubjectChar">
+    <w:name w:val="Comment Subject Char"/>
+    <w:basedOn w:val="CommentTextChar"/>
+    <w:link w:val="CommentSubject"/>
+    <w:uiPriority w:val="99"/>
+    <w:semiHidden/>
+    <w:rsid w:val="00C86418"/>
+    <w:rPr>
+      <w:b/>
+      <w:bCs/>
+      <w:sz w:val="20"/>
+      <w:szCs w:val="20"/>
+    </w:rPr>
+  </w:style>
 </w:styles>
 </file>
 
@@ -2400,4 +2657,16 @@
     </a:ext>
   </a:extLst>
 </a:theme>
+</file>
+
+<file path=customXml/item1.xml><?xml version="1.0" encoding="utf-8"?>
+<b:Sources xmlns:b="http://schemas.openxmlformats.org/officeDocument/2006/bibliography" xmlns="http://schemas.openxmlformats.org/officeDocument/2006/bibliography" SelectedStyle="\APASixthEditionOfficeOnline.xsl" StyleName="APA" Version="6"/>
+</file>
+
+<file path=customXml/itemProps1.xml><?xml version="1.0" encoding="utf-8"?>
+<ds:datastoreItem xmlns:ds="http://schemas.openxmlformats.org/officeDocument/2006/customXml" ds:itemID="{FA141B9B-1805-4B1A-A8F7-07AD6B00A932}">
+  <ds:schemaRefs>
+    <ds:schemaRef ds:uri="http://schemas.openxmlformats.org/officeDocument/2006/bibliography"/>
+  </ds:schemaRefs>
+</ds:datastoreItem>
 </file>
</xml_diff>

<commit_message>
vault backup: 2023-11-29 15:47:59
</commit_message>
<xml_diff>
--- a/Vakken/Journalistieke en Redactionele Vaardigheden/Achtergrondverhaal/New folder/Eerste versie achtergrondverhaal_TaylorSwift.docx
+++ b/Vakken/Journalistieke en Redactionele Vaardigheden/Achtergrondverhaal/New folder/Eerste versie achtergrondverhaal_TaylorSwift.docx
@@ -13,6 +13,7 @@
           <w:lang w:eastAsia="nl-NL"/>
         </w:rPr>
       </w:pPr>
+      <w:commentRangeStart w:id="0"/>
       <w:r>
         <w:rPr>
           <w:rFonts w:ascii="Times New Roman" w:eastAsia="Times New Roman" w:hAnsi="Times New Roman" w:cs="Times New Roman"/>
@@ -20,6 +21,13 @@
           <w:lang w:eastAsia="nl-NL"/>
         </w:rPr>
         <w:t>Eerste versie achtergrondverhaal</w:t>
+      </w:r>
+      <w:commentRangeEnd w:id="0"/>
+      <w:r>
+        <w:rPr>
+          <w:rStyle w:val="CommentReference"/>
+        </w:rPr>
+        <w:commentReference w:id="0"/>
       </w:r>
     </w:p>
     <w:p>
@@ -596,6 +604,7 @@
           <w:rFonts w:ascii="Times New Roman" w:hAnsi="Times New Roman" w:cs="Times New Roman"/>
         </w:rPr>
       </w:pPr>
+      <w:commentRangeStart w:id="1"/>
       <w:proofErr w:type="spellStart"/>
       <w:r>
         <w:rPr>
@@ -603,7 +612,14 @@
         </w:rPr>
         <w:t>Swifteconomics</w:t>
       </w:r>
+      <w:commentRangeEnd w:id="1"/>
       <w:proofErr w:type="spellEnd"/>
+      <w:r>
+        <w:rPr>
+          <w:rStyle w:val="CommentReference"/>
+        </w:rPr>
+        <w:commentReference w:id="1"/>
+      </w:r>
       <w:r>
         <w:rPr>
           <w:rFonts w:ascii="Times New Roman" w:hAnsi="Times New Roman" w:cs="Times New Roman"/>
@@ -706,7 +722,14 @@
         <w:rPr>
           <w:rFonts w:ascii="Times New Roman" w:hAnsi="Times New Roman" w:cs="Times New Roman"/>
         </w:rPr>
-        <w:t>gegenereerd is, namelijk 4,3 miljard dollar. Als je deze cijfers omrekent, dan zou Taylor Swift ‘de 157</w:t>
+        <w:t xml:space="preserve">gegenereerd is, namelijk 4,3 miljard dollar. Als je deze cijfers omrekent, dan zou </w:t>
+      </w:r>
+      <w:commentRangeStart w:id="2"/>
+      <w:r>
+        <w:rPr>
+          <w:rFonts w:ascii="Times New Roman" w:hAnsi="Times New Roman" w:cs="Times New Roman"/>
+        </w:rPr>
+        <w:t>Taylor Swift ‘de 157</w:t>
       </w:r>
       <w:r>
         <w:rPr>
@@ -721,6 +744,13 @@
         </w:rPr>
         <w:t xml:space="preserve"> economie van de wereld zijn’, aldus RTL Nieuws. </w:t>
       </w:r>
+      <w:commentRangeEnd w:id="2"/>
+      <w:r>
+        <w:rPr>
+          <w:rStyle w:val="CommentReference"/>
+        </w:rPr>
+        <w:commentReference w:id="2"/>
+      </w:r>
     </w:p>
     <w:p>
       <w:pPr>
@@ -784,8 +814,29 @@
         <w:rPr>
           <w:rFonts w:ascii="Times New Roman" w:hAnsi="Times New Roman" w:cs="Times New Roman"/>
         </w:rPr>
-        <w:t xml:space="preserve">herpe zakelijke kant, ook is ze druk bezig met liefdadigheid. Alle truckers die betrokken zijn bij haar shows hebben een bonus van 100.000 dollar gekregen, volgens de CEO van het truckerbedrijf. </w:t>
-      </w:r>
+        <w:t xml:space="preserve">herpe zakelijke kant, ook is ze druk bezig met liefdadigheid. </w:t>
+      </w:r>
+      <w:commentRangeStart w:id="3"/>
+      <w:r>
+        <w:rPr>
+          <w:rFonts w:ascii="Times New Roman" w:hAnsi="Times New Roman" w:cs="Times New Roman"/>
+        </w:rPr>
+        <w:t>Alle truckers die betrokken zijn bij haar shows hebben een bonus van 100.000 dollar gekregen, volgens de CEO van het truckerbedrijf.</w:t>
+      </w:r>
+      <w:commentRangeEnd w:id="3"/>
+      <w:r>
+        <w:rPr>
+          <w:rStyle w:val="CommentReference"/>
+        </w:rPr>
+        <w:commentReference w:id="3"/>
+      </w:r>
+      <w:r>
+        <w:rPr>
+          <w:rFonts w:ascii="Times New Roman" w:hAnsi="Times New Roman" w:cs="Times New Roman"/>
+        </w:rPr>
+        <w:t xml:space="preserve"> </w:t>
+      </w:r>
+      <w:commentRangeStart w:id="4"/>
       <w:r>
         <w:rPr>
           <w:rFonts w:ascii="Times New Roman" w:hAnsi="Times New Roman" w:cs="Times New Roman"/>
@@ -798,6 +849,13 @@
         </w:rPr>
         <w:t xml:space="preserve"> </w:t>
       </w:r>
+      <w:commentRangeEnd w:id="4"/>
+      <w:r>
+        <w:rPr>
+          <w:rStyle w:val="CommentReference"/>
+        </w:rPr>
+        <w:commentReference w:id="4"/>
+      </w:r>
     </w:p>
     <w:p>
       <w:pPr>
@@ -849,7 +907,7 @@
         </w:rPr>
         <w:t xml:space="preserve">diensten bekeken kan worden. </w:t>
       </w:r>
-      <w:commentRangeStart w:id="0"/>
+      <w:commentRangeStart w:id="5"/>
       <w:r>
         <w:rPr>
           <w:rFonts w:ascii="Times New Roman" w:hAnsi="Times New Roman" w:cs="Times New Roman"/>
@@ -900,12 +958,12 @@
         </w:rPr>
         <w:t xml:space="preserve"> Tour film een van de meest bekeken concertfilms. </w:t>
       </w:r>
-      <w:commentRangeEnd w:id="0"/>
+      <w:commentRangeEnd w:id="5"/>
       <w:r>
         <w:rPr>
           <w:rStyle w:val="CommentReference"/>
         </w:rPr>
-        <w:commentReference w:id="0"/>
+        <w:commentReference w:id="5"/>
       </w:r>
     </w:p>
     <w:p>
@@ -942,7 +1000,27 @@
         <w:rPr>
           <w:rFonts w:ascii="Times New Roman" w:hAnsi="Times New Roman" w:cs="Times New Roman"/>
         </w:rPr>
-        <w:t xml:space="preserve">Het is niet alleen roze geur en maneschijn om Taylor Swift fan te zijn. Zo hebben de Nederlandse </w:t>
+        <w:t xml:space="preserve">Het is niet alleen </w:t>
+      </w:r>
+      <w:commentRangeStart w:id="6"/>
+      <w:r>
+        <w:rPr>
+          <w:rFonts w:ascii="Times New Roman" w:hAnsi="Times New Roman" w:cs="Times New Roman"/>
+        </w:rPr>
+        <w:t>roze geur en maneschijn</w:t>
+      </w:r>
+      <w:commentRangeEnd w:id="6"/>
+      <w:r>
+        <w:rPr>
+          <w:rStyle w:val="CommentReference"/>
+        </w:rPr>
+        <w:commentReference w:id="6"/>
+      </w:r>
+      <w:r>
+        <w:rPr>
+          <w:rFonts w:ascii="Times New Roman" w:hAnsi="Times New Roman" w:cs="Times New Roman"/>
+        </w:rPr>
+        <w:t xml:space="preserve"> om Taylor Swift fan te zijn. Zo hebben de Nederlandse </w:t>
       </w:r>
       <w:proofErr w:type="spellStart"/>
       <w:r>
@@ -968,7 +1046,27 @@
         <w:rPr>
           <w:rFonts w:ascii="Times New Roman" w:hAnsi="Times New Roman" w:cs="Times New Roman"/>
         </w:rPr>
-        <w:t xml:space="preserve"> opgekocht en duur doorverkocht door mensen, die winst wilde maken op de tickets. Dit jaar heeft de zangeres het anders geregeld. Fans moesten zich namelijk eerder dit jaar registeren en daarna konden ze pas kans maken op een kaartje. Sophie de Krijger was een van de Nederlandse fans, die felbegeerde kaartjes heeft gescoord.</w:t>
+        <w:t xml:space="preserve"> opgekocht en duur doorverkocht door mensen, </w:t>
+      </w:r>
+      <w:commentRangeStart w:id="7"/>
+      <w:r>
+        <w:rPr>
+          <w:rFonts w:ascii="Times New Roman" w:hAnsi="Times New Roman" w:cs="Times New Roman"/>
+        </w:rPr>
+        <w:t xml:space="preserve">die winst </w:t>
+      </w:r>
+      <w:commentRangeEnd w:id="7"/>
+      <w:r>
+        <w:rPr>
+          <w:rStyle w:val="CommentReference"/>
+        </w:rPr>
+        <w:commentReference w:id="7"/>
+      </w:r>
+      <w:r>
+        <w:rPr>
+          <w:rFonts w:ascii="Times New Roman" w:hAnsi="Times New Roman" w:cs="Times New Roman"/>
+        </w:rPr>
+        <w:t>wilde maken op de tickets. Dit jaar heeft de zangeres het anders geregeld. Fans moesten zich namelijk eerder dit jaar registeren en daarna konden ze pas kans maken op een kaartje. Sophie de Krijger was een van de Nederlandse fans, die felbegeerde kaartjes heeft gescoord.</w:t>
       </w:r>
     </w:p>
     <w:p>
@@ -1021,7 +1119,7 @@
           <w:rFonts w:ascii="Times New Roman" w:hAnsi="Times New Roman" w:cs="Times New Roman"/>
         </w:rPr>
       </w:pPr>
-      <w:commentRangeStart w:id="1"/>
+      <w:commentRangeStart w:id="8"/>
       <w:r>
         <w:rPr>
           <w:rFonts w:ascii="Times New Roman" w:hAnsi="Times New Roman" w:cs="Times New Roman"/>
@@ -1064,12 +1162,12 @@
         </w:rPr>
         <w:t xml:space="preserve"> de politie de organisatoren van het Taylor Swift concert.  </w:t>
       </w:r>
-      <w:commentRangeEnd w:id="1"/>
+      <w:commentRangeEnd w:id="8"/>
       <w:r>
         <w:rPr>
           <w:rStyle w:val="CommentReference"/>
         </w:rPr>
-        <w:commentReference w:id="1"/>
+        <w:commentReference w:id="8"/>
       </w:r>
     </w:p>
     <w:p>
@@ -1109,19 +1207,19 @@
         </w:rPr>
         <w:t xml:space="preserve"> haar shows te vliegen. Het is onduidelijk hoe hoog </w:t>
       </w:r>
-      <w:commentRangeStart w:id="2"/>
+      <w:commentRangeStart w:id="9"/>
       <w:r>
         <w:rPr>
           <w:rFonts w:ascii="Times New Roman" w:hAnsi="Times New Roman" w:cs="Times New Roman"/>
         </w:rPr>
         <w:t xml:space="preserve">CO2 </w:t>
       </w:r>
-      <w:commentRangeEnd w:id="2"/>
+      <w:commentRangeEnd w:id="9"/>
       <w:r>
         <w:rPr>
           <w:rStyle w:val="CommentReference"/>
         </w:rPr>
-        <w:commentReference w:id="2"/>
+        <w:commentReference w:id="9"/>
       </w:r>
       <w:r>
         <w:rPr>
@@ -1155,7 +1253,7 @@
         </w:rPr>
         <w:t xml:space="preserve"> Tour’ nog een keer te zien. </w:t>
       </w:r>
-      <w:commentRangeStart w:id="3"/>
+      <w:commentRangeStart w:id="10"/>
       <w:r>
         <w:rPr>
           <w:rFonts w:ascii="Times New Roman" w:hAnsi="Times New Roman" w:cs="Times New Roman"/>
@@ -1176,12 +1274,12 @@
         </w:rPr>
         <w:t xml:space="preserve"> niet zo goed is voor het milieu. </w:t>
       </w:r>
-      <w:commentRangeEnd w:id="3"/>
+      <w:commentRangeEnd w:id="10"/>
       <w:r>
         <w:rPr>
           <w:rStyle w:val="CommentReference"/>
         </w:rPr>
-        <w:commentReference w:id="3"/>
+        <w:commentReference w:id="10"/>
       </w:r>
     </w:p>
     <w:p>
@@ -1214,7 +1312,7 @@
           <w:rFonts w:ascii="Times New Roman" w:hAnsi="Times New Roman" w:cs="Times New Roman"/>
         </w:rPr>
       </w:pPr>
-      <w:commentRangeStart w:id="4"/>
+      <w:commentRangeStart w:id="11"/>
       <w:r>
         <w:rPr>
           <w:rFonts w:ascii="Times New Roman" w:hAnsi="Times New Roman" w:cs="Times New Roman"/>
@@ -1261,12 +1359,12 @@
         </w:rPr>
         <w:t xml:space="preserve"> </w:t>
       </w:r>
-      <w:commentRangeEnd w:id="4"/>
+      <w:commentRangeEnd w:id="11"/>
       <w:r>
         <w:rPr>
           <w:rStyle w:val="CommentReference"/>
         </w:rPr>
-        <w:commentReference w:id="4"/>
+        <w:commentReference w:id="11"/>
       </w:r>
     </w:p>
     <w:p>
@@ -1310,7 +1408,7 @@
 
 <file path=word/comments.xml><?xml version="1.0" encoding="utf-8"?>
 <w:comments xmlns:wpc="http://schemas.microsoft.com/office/word/2010/wordprocessingCanvas" xmlns:cx="http://schemas.microsoft.com/office/drawing/2014/chartex" xmlns:cx1="http://schemas.microsoft.com/office/drawing/2015/9/8/chartex" xmlns:cx2="http://schemas.microsoft.com/office/drawing/2015/10/21/chartex" xmlns:cx3="http://schemas.microsoft.com/office/drawing/2016/5/9/chartex" xmlns:cx4="http://schemas.microsoft.com/office/drawing/2016/5/10/chartex" xmlns:cx5="http://schemas.microsoft.com/office/drawing/2016/5/11/chartex" xmlns:cx6="http://schemas.microsoft.com/office/drawing/2016/5/12/chartex" xmlns:cx7="http://schemas.microsoft.com/office/drawing/2016/5/13/chartex" xmlns:cx8="http://schemas.microsoft.com/office/drawing/2016/5/14/chartex" xmlns:mc="http://schemas.openxmlformats.org/markup-compatibility/2006" xmlns:aink="http://schemas.microsoft.com/office/drawing/2016/ink" xmlns:am3d="http://schemas.microsoft.com/office/drawing/2017/model3d" xmlns:o="urn:schemas-microsoft-com:office:office" xmlns:oel="http://schemas.microsoft.com/office/2019/extlst" xmlns:r="http://schemas.openxmlformats.org/officeDocument/2006/relationships" xmlns:m="http://schemas.openxmlformats.org/officeDocument/2006/math" xmlns:v="urn:schemas-microsoft-com:vml" xmlns:wp14="http://schemas.microsoft.com/office/word/2010/wordprocessingDrawing" xmlns:wp="http://schemas.openxmlformats.org/drawingml/2006/wordprocessingDrawing" xmlns:w10="urn:schemas-microsoft-com:office:word" xmlns:w="http://schemas.openxmlformats.org/wordprocessingml/2006/main" xmlns:w14="http://schemas.microsoft.com/office/word/2010/wordml" xmlns:w15="http://schemas.microsoft.com/office/word/2012/wordml" xmlns:w16cex="http://schemas.microsoft.com/office/word/2018/wordml/cex" xmlns:w16cid="http://schemas.microsoft.com/office/word/2016/wordml/cid" xmlns:w16="http://schemas.microsoft.com/office/word/2018/wordml" xmlns:w16sdtdh="http://schemas.microsoft.com/office/word/2020/wordml/sdtdatahash" xmlns:w16se="http://schemas.microsoft.com/office/word/2015/wordml/symex" xmlns:wpg="http://schemas.microsoft.com/office/word/2010/wordprocessingGroup" xmlns:wpi="http://schemas.microsoft.com/office/word/2010/wordprocessingInk" xmlns:wne="http://schemas.microsoft.com/office/word/2006/wordml" xmlns:wps="http://schemas.microsoft.com/office/word/2010/wordprocessingShape" mc:Ignorable="w14 w15 w16se w16cid w16 w16cex w16sdtdh wp14">
-  <w:comment w:id="0" w:author="Siemes, Jort (193186)" w:date="2023-11-29T15:26:00Z" w:initials="JS">
+  <w:comment w:id="0" w:author="Siemes, Jort (193186)" w:date="2023-11-29T15:45:00Z" w:initials="JS">
     <w:p>
       <w:pPr>
         <w:pStyle w:val="CommentText"/>
@@ -1322,11 +1420,91 @@
         <w:annotationRef/>
       </w:r>
       <w:r>
+        <w:t xml:space="preserve">Goeie versie, ook duidelijke structuur met beide kanten van het "effect" te laten zien. Ik dacht zelf nog dat het leuk was om wat Taylor swift grappen in de tekst te verwerken. Die de fans kunnen waarderen, misschien ken je toepasselijke namen van liedjes / songteksten. </w:t>
+      </w:r>
+    </w:p>
+  </w:comment>
+  <w:comment w:id="1" w:author="Siemes, Jort (193186)" w:date="2023-11-29T15:37:00Z" w:initials="JS">
+    <w:p>
+      <w:pPr>
+        <w:pStyle w:val="CommentText"/>
+      </w:pPr>
+      <w:r>
+        <w:rPr>
+          <w:rStyle w:val="CommentReference"/>
+        </w:rPr>
+        <w:annotationRef/>
+      </w:r>
+      <w:r>
+        <w:t>Vond zelf het woord "swiftonomics" maar dat is misschien mijn persoonlijke voorkeur! Dus kijk maar welke je kiest.</w:t>
+      </w:r>
+    </w:p>
+  </w:comment>
+  <w:comment w:id="2" w:author="Siemes, Jort (193186)" w:date="2023-11-29T15:38:00Z" w:initials="JS">
+    <w:p>
+      <w:pPr>
+        <w:pStyle w:val="CommentText"/>
+      </w:pPr>
+      <w:r>
+        <w:rPr>
+          <w:rStyle w:val="CommentReference"/>
+        </w:rPr>
+        <w:annotationRef/>
+      </w:r>
+      <w:r>
+        <w:t>Goeie vergelijking!</w:t>
+      </w:r>
+    </w:p>
+  </w:comment>
+  <w:comment w:id="3" w:author="Siemes, Jort (193186)" w:date="2023-11-29T15:39:00Z" w:initials="JS">
+    <w:p>
+      <w:pPr>
+        <w:pStyle w:val="CommentText"/>
+      </w:pPr>
+      <w:r>
+        <w:rPr>
+          <w:rStyle w:val="CommentReference"/>
+        </w:rPr>
+        <w:annotationRef/>
+      </w:r>
+      <w:r>
+        <w:t>Zelf zou dit stuk wisselen met deze V</w:t>
+      </w:r>
+    </w:p>
+  </w:comment>
+  <w:comment w:id="4" w:author="Siemes, Jort (193186)" w:date="2023-11-29T15:39:00Z" w:initials="JS">
+    <w:p>
+      <w:pPr>
+        <w:pStyle w:val="CommentText"/>
+      </w:pPr>
+      <w:r>
+        <w:rPr>
+          <w:rStyle w:val="CommentReference"/>
+        </w:rPr>
+        <w:annotationRef/>
+      </w:r>
+      <w:r>
+        <w:t>Dit stuk wisselen met ^, sinds liefdadigheid toch meer is voor mensen in nood en een bonus geven aan werknemers meer gul is.</w:t>
+      </w:r>
+    </w:p>
+  </w:comment>
+  <w:comment w:id="5" w:author="Siemes, Jort (193186)" w:date="2023-11-29T15:26:00Z" w:initials="JS">
+    <w:p>
+      <w:pPr>
+        <w:pStyle w:val="CommentText"/>
+      </w:pPr>
+      <w:r>
+        <w:rPr>
+          <w:rStyle w:val="CommentReference"/>
+        </w:rPr>
+        <w:annotationRef/>
+      </w:r>
+      <w:r>
         <w:t>Leuk om hier te vermelden dat ze deze film zelf heeft uitgebracht zonder enige tussenpartijen. Geen studio gebruiken om je film te 'publishen' is namelijk ook een best grote achievement</w:t>
       </w:r>
     </w:p>
   </w:comment>
-  <w:comment w:id="1" w:author="Siemes, Jort (193186)" w:date="2023-11-29T15:31:00Z" w:initials="JS">
+  <w:comment w:id="6" w:author="Siemes, Jort (193186)" w:date="2023-11-29T15:41:00Z" w:initials="JS">
     <w:p>
       <w:pPr>
         <w:pStyle w:val="CommentText"/>
@@ -1338,11 +1516,43 @@
         <w:annotationRef/>
       </w:r>
       <w:r>
+        <w:t>Rozengeur en maneschijn</w:t>
+      </w:r>
+    </w:p>
+  </w:comment>
+  <w:comment w:id="7" w:author="Siemes, Jort (193186)" w:date="2023-11-29T15:42:00Z" w:initials="JS">
+    <w:p>
+      <w:pPr>
+        <w:pStyle w:val="CommentText"/>
+      </w:pPr>
+      <w:r>
+        <w:rPr>
+          <w:rStyle w:val="CommentReference"/>
+        </w:rPr>
+        <w:annotationRef/>
+      </w:r>
+      <w:r>
+        <w:t>Zou dit zelf nog extra benadrukken door "enorme winsten" er van te maken. Sinds dit wel 5x de basis prijs kan zijn</w:t>
+      </w:r>
+    </w:p>
+  </w:comment>
+  <w:comment w:id="8" w:author="Siemes, Jort (193186)" w:date="2023-11-29T15:31:00Z" w:initials="JS">
+    <w:p>
+      <w:pPr>
+        <w:pStyle w:val="CommentText"/>
+      </w:pPr>
+      <w:r>
+        <w:rPr>
+          <w:rStyle w:val="CommentReference"/>
+        </w:rPr>
+        <w:annotationRef/>
+      </w:r>
+      <w:r>
         <w:t>Ik begreep zelf dat ook het stadion zelf waterflessen meebrengen had verboden? Misschien goed om ook naar te kijken, al wel interessante ontwikkeling rondom "shaduwzijde"</w:t>
       </w:r>
     </w:p>
   </w:comment>
-  <w:comment w:id="2" w:author="Siemes, Jort (193186)" w:date="2023-11-29T15:36:00Z" w:initials="JS">
+  <w:comment w:id="9" w:author="Siemes, Jort (193186)" w:date="2023-11-29T15:36:00Z" w:initials="JS">
     <w:p>
       <w:pPr>
         <w:pStyle w:val="CommentText"/>
@@ -1358,7 +1568,7 @@
       </w:r>
     </w:p>
   </w:comment>
-  <w:comment w:id="3" w:author="Siemes, Jort (193186)" w:date="2023-11-29T15:30:00Z" w:initials="JS">
+  <w:comment w:id="10" w:author="Siemes, Jort (193186)" w:date="2023-11-29T15:30:00Z" w:initials="JS">
     <w:p>
       <w:pPr>
         <w:pStyle w:val="CommentText"/>
@@ -1374,7 +1584,7 @@
       </w:r>
     </w:p>
   </w:comment>
-  <w:comment w:id="4" w:author="Siemes, Jort (193186)" w:date="2023-11-29T15:34:00Z" w:initials="JS">
+  <w:comment w:id="11" w:author="Siemes, Jort (193186)" w:date="2023-11-29T15:34:00Z" w:initials="JS">
     <w:p>
       <w:pPr>
         <w:pStyle w:val="CommentText"/>
@@ -1395,7 +1605,14 @@
 
 <file path=word/commentsExtended.xml><?xml version="1.0" encoding="utf-8"?>
 <w15:commentsEx xmlns:wpc="http://schemas.microsoft.com/office/word/2010/wordprocessingCanvas" xmlns:cx="http://schemas.microsoft.com/office/drawing/2014/chartex" xmlns:cx1="http://schemas.microsoft.com/office/drawing/2015/9/8/chartex" xmlns:cx2="http://schemas.microsoft.com/office/drawing/2015/10/21/chartex" xmlns:cx3="http://schemas.microsoft.com/office/drawing/2016/5/9/chartex" xmlns:cx4="http://schemas.microsoft.com/office/drawing/2016/5/10/chartex" xmlns:cx5="http://schemas.microsoft.com/office/drawing/2016/5/11/chartex" xmlns:cx6="http://schemas.microsoft.com/office/drawing/2016/5/12/chartex" xmlns:cx7="http://schemas.microsoft.com/office/drawing/2016/5/13/chartex" xmlns:cx8="http://schemas.microsoft.com/office/drawing/2016/5/14/chartex" xmlns:mc="http://schemas.openxmlformats.org/markup-compatibility/2006" xmlns:aink="http://schemas.microsoft.com/office/drawing/2016/ink" xmlns:am3d="http://schemas.microsoft.com/office/drawing/2017/model3d" xmlns:o="urn:schemas-microsoft-com:office:office" xmlns:oel="http://schemas.microsoft.com/office/2019/extlst" xmlns:r="http://schemas.openxmlformats.org/officeDocument/2006/relationships" xmlns:m="http://schemas.openxmlformats.org/officeDocument/2006/math" xmlns:v="urn:schemas-microsoft-com:vml" xmlns:wp14="http://schemas.microsoft.com/office/word/2010/wordprocessingDrawing" xmlns:wp="http://schemas.openxmlformats.org/drawingml/2006/wordprocessingDrawing" xmlns:w10="urn:schemas-microsoft-com:office:word" xmlns:w="http://schemas.openxmlformats.org/wordprocessingml/2006/main" xmlns:w14="http://schemas.microsoft.com/office/word/2010/wordml" xmlns:w15="http://schemas.microsoft.com/office/word/2012/wordml" xmlns:w16cex="http://schemas.microsoft.com/office/word/2018/wordml/cex" xmlns:w16cid="http://schemas.microsoft.com/office/word/2016/wordml/cid" xmlns:w16="http://schemas.microsoft.com/office/word/2018/wordml" xmlns:w16sdtdh="http://schemas.microsoft.com/office/word/2020/wordml/sdtdatahash" xmlns:w16se="http://schemas.microsoft.com/office/word/2015/wordml/symex" xmlns:wpg="http://schemas.microsoft.com/office/word/2010/wordprocessingGroup" xmlns:wpi="http://schemas.microsoft.com/office/word/2010/wordprocessingInk" xmlns:wne="http://schemas.microsoft.com/office/word/2006/wordml" xmlns:wps="http://schemas.microsoft.com/office/word/2010/wordprocessingShape" mc:Ignorable="w14 w15 w16se w16cid w16 w16cex w16sdtdh wp14">
+  <w15:commentEx w15:paraId="07983B55" w15:done="0"/>
+  <w15:commentEx w15:paraId="6F84048C" w15:done="0"/>
+  <w15:commentEx w15:paraId="616F97BA" w15:done="0"/>
+  <w15:commentEx w15:paraId="5B079C70" w15:done="0"/>
+  <w15:commentEx w15:paraId="775C1650" w15:done="0"/>
   <w15:commentEx w15:paraId="79CC37C2" w15:done="0"/>
+  <w15:commentEx w15:paraId="2A33AF3F" w15:done="0"/>
+  <w15:commentEx w15:paraId="3C1ABAC3" w15:done="0"/>
   <w15:commentEx w15:paraId="61E6FC28" w15:done="0"/>
   <w15:commentEx w15:paraId="363C02C4" w15:done="0"/>
   <w15:commentEx w15:paraId="145CD0D2" w15:done="0"/>
@@ -1405,7 +1622,14 @@
 
 <file path=word/commentsExtensible.xml><?xml version="1.0" encoding="utf-8"?>
 <w16cex:commentsExtensible xmlns:wpc="http://schemas.microsoft.com/office/word/2010/wordprocessingCanvas" xmlns:cx="http://schemas.microsoft.com/office/drawing/2014/chartex" xmlns:cx1="http://schemas.microsoft.com/office/drawing/2015/9/8/chartex" xmlns:cx2="http://schemas.microsoft.com/office/drawing/2015/10/21/chartex" xmlns:cx3="http://schemas.microsoft.com/office/drawing/2016/5/9/chartex" xmlns:cx4="http://schemas.microsoft.com/office/drawing/2016/5/10/chartex" xmlns:cx5="http://schemas.microsoft.com/office/drawing/2016/5/11/chartex" xmlns:cx6="http://schemas.microsoft.com/office/drawing/2016/5/12/chartex" xmlns:cx7="http://schemas.microsoft.com/office/drawing/2016/5/13/chartex" xmlns:cx8="http://schemas.microsoft.com/office/drawing/2016/5/14/chartex" xmlns:cr="http://schemas.microsoft.com/office/comments/2020/reactions" xmlns:mc="http://schemas.openxmlformats.org/markup-compatibility/2006" xmlns:aink="http://schemas.microsoft.com/office/drawing/2016/ink" xmlns:am3d="http://schemas.microsoft.com/office/drawing/2017/model3d" xmlns:o="urn:schemas-microsoft-com:office:office" xmlns:oel="http://schemas.microsoft.com/office/2019/extlst" xmlns:r="http://schemas.openxmlformats.org/officeDocument/2006/relationships" xmlns:m="http://schemas.openxmlformats.org/officeDocument/2006/math" xmlns:v="urn:schemas-microsoft-com:vml" xmlns:wp14="http://schemas.microsoft.com/office/word/2010/wordprocessingDrawing" xmlns:wp="http://schemas.openxmlformats.org/drawingml/2006/wordprocessingDrawing" xmlns:w10="urn:schemas-microsoft-com:office:word" xmlns:w="http://schemas.openxmlformats.org/wordprocessingml/2006/main" xmlns:w14="http://schemas.microsoft.com/office/word/2010/wordml" xmlns:w15="http://schemas.microsoft.com/office/word/2012/wordml" xmlns:w16cex="http://schemas.microsoft.com/office/word/2018/wordml/cex" xmlns:w16cid="http://schemas.microsoft.com/office/word/2016/wordml/cid" xmlns:w16="http://schemas.microsoft.com/office/word/2018/wordml" xmlns:w16sdtdh="http://schemas.microsoft.com/office/word/2020/wordml/sdtdatahash" xmlns:w16se="http://schemas.microsoft.com/office/word/2015/wordml/symex" xmlns:wpg="http://schemas.microsoft.com/office/word/2010/wordprocessingGroup" xmlns:wpi="http://schemas.microsoft.com/office/word/2010/wordprocessingInk" xmlns:wne="http://schemas.microsoft.com/office/word/2006/wordml" xmlns:wps="http://schemas.microsoft.com/office/word/2010/wordprocessingShape" mc:Ignorable="w14 w15 w16se w16cid w16 w16cex w16sdtdh cr wp14">
+  <w16cex:commentExtensible w16cex:durableId="4D79E13A" w16cex:dateUtc="2023-11-29T14:45:00Z"/>
+  <w16cex:commentExtensible w16cex:durableId="3DB10BFF" w16cex:dateUtc="2023-11-29T14:37:00Z"/>
+  <w16cex:commentExtensible w16cex:durableId="54F5C9AF" w16cex:dateUtc="2023-11-29T14:38:00Z"/>
+  <w16cex:commentExtensible w16cex:durableId="6CD7C656" w16cex:dateUtc="2023-11-29T14:39:00Z"/>
+  <w16cex:commentExtensible w16cex:durableId="4F1608D6" w16cex:dateUtc="2023-11-29T14:39:00Z"/>
   <w16cex:commentExtensible w16cex:durableId="3C2BE202" w16cex:dateUtc="2023-11-29T14:26:00Z"/>
+  <w16cex:commentExtensible w16cex:durableId="0CAF545E" w16cex:dateUtc="2023-11-29T14:41:00Z"/>
+  <w16cex:commentExtensible w16cex:durableId="3F1D5137" w16cex:dateUtc="2023-11-29T14:42:00Z"/>
   <w16cex:commentExtensible w16cex:durableId="10CB5629" w16cex:dateUtc="2023-11-29T14:31:00Z"/>
   <w16cex:commentExtensible w16cex:durableId="53ECA712" w16cex:dateUtc="2023-11-29T14:36:00Z"/>
   <w16cex:commentExtensible w16cex:durableId="1D3F3A94" w16cex:dateUtc="2023-11-29T14:30:00Z"/>
@@ -1415,7 +1639,14 @@
 
 <file path=word/commentsIds.xml><?xml version="1.0" encoding="utf-8"?>
 <w16cid:commentsIds xmlns:wpc="http://schemas.microsoft.com/office/word/2010/wordprocessingCanvas" xmlns:cx="http://schemas.microsoft.com/office/drawing/2014/chartex" xmlns:cx1="http://schemas.microsoft.com/office/drawing/2015/9/8/chartex" xmlns:cx2="http://schemas.microsoft.com/office/drawing/2015/10/21/chartex" xmlns:cx3="http://schemas.microsoft.com/office/drawing/2016/5/9/chartex" xmlns:cx4="http://schemas.microsoft.com/office/drawing/2016/5/10/chartex" xmlns:cx5="http://schemas.microsoft.com/office/drawing/2016/5/11/chartex" xmlns:cx6="http://schemas.microsoft.com/office/drawing/2016/5/12/chartex" xmlns:cx7="http://schemas.microsoft.com/office/drawing/2016/5/13/chartex" xmlns:cx8="http://schemas.microsoft.com/office/drawing/2016/5/14/chartex" xmlns:mc="http://schemas.openxmlformats.org/markup-compatibility/2006" xmlns:aink="http://schemas.microsoft.com/office/drawing/2016/ink" xmlns:am3d="http://schemas.microsoft.com/office/drawing/2017/model3d" xmlns:o="urn:schemas-microsoft-com:office:office" xmlns:oel="http://schemas.microsoft.com/office/2019/extlst" xmlns:r="http://schemas.openxmlformats.org/officeDocument/2006/relationships" xmlns:m="http://schemas.openxmlformats.org/officeDocument/2006/math" xmlns:v="urn:schemas-microsoft-com:vml" xmlns:wp14="http://schemas.microsoft.com/office/word/2010/wordprocessingDrawing" xmlns:wp="http://schemas.openxmlformats.org/drawingml/2006/wordprocessingDrawing" xmlns:w10="urn:schemas-microsoft-com:office:word" xmlns:w="http://schemas.openxmlformats.org/wordprocessingml/2006/main" xmlns:w14="http://schemas.microsoft.com/office/word/2010/wordml" xmlns:w15="http://schemas.microsoft.com/office/word/2012/wordml" xmlns:w16cex="http://schemas.microsoft.com/office/word/2018/wordml/cex" xmlns:w16cid="http://schemas.microsoft.com/office/word/2016/wordml/cid" xmlns:w16="http://schemas.microsoft.com/office/word/2018/wordml" xmlns:w16sdtdh="http://schemas.microsoft.com/office/word/2020/wordml/sdtdatahash" xmlns:w16se="http://schemas.microsoft.com/office/word/2015/wordml/symex" xmlns:wpg="http://schemas.microsoft.com/office/word/2010/wordprocessingGroup" xmlns:wpi="http://schemas.microsoft.com/office/word/2010/wordprocessingInk" xmlns:wne="http://schemas.microsoft.com/office/word/2006/wordml" xmlns:wps="http://schemas.microsoft.com/office/word/2010/wordprocessingShape" mc:Ignorable="w14 w15 w16se w16cid w16 w16cex w16sdtdh wp14">
+  <w16cid:commentId w16cid:paraId="07983B55" w16cid:durableId="4D79E13A"/>
+  <w16cid:commentId w16cid:paraId="6F84048C" w16cid:durableId="3DB10BFF"/>
+  <w16cid:commentId w16cid:paraId="616F97BA" w16cid:durableId="54F5C9AF"/>
+  <w16cid:commentId w16cid:paraId="5B079C70" w16cid:durableId="6CD7C656"/>
+  <w16cid:commentId w16cid:paraId="775C1650" w16cid:durableId="4F1608D6"/>
   <w16cid:commentId w16cid:paraId="79CC37C2" w16cid:durableId="3C2BE202"/>
+  <w16cid:commentId w16cid:paraId="2A33AF3F" w16cid:durableId="0CAF545E"/>
+  <w16cid:commentId w16cid:paraId="3C1ABAC3" w16cid:durableId="3F1D5137"/>
   <w16cid:commentId w16cid:paraId="61E6FC28" w16cid:durableId="10CB5629"/>
   <w16cid:commentId w16cid:paraId="363C02C4" w16cid:durableId="53ECA712"/>
   <w16cid:commentId w16cid:paraId="145CD0D2" w16cid:durableId="1D3F3A94"/>

</xml_diff>